<commit_message>
week 1 slide edits for Jim and addition of GCS
</commit_message>
<xml_diff>
--- a/tools/EBP_table_template.docx
+++ b/tools/EBP_table_template.docx
@@ -677,6 +677,7 @@
               <w:spacing w:before="120" w:after="120"/>
               <w:jc w:val="center"/>
             </w:pPr>
+            <w:commentRangeStart w:id="0"/>
             <w:r>
               <w:t>Validity of Primary Measurement(s)</w:t>
             </w:r>
@@ -694,6 +695,13 @@
             </w:pPr>
             <w:r>
               <w:t>Reliability of Primary Measurement(s)</w:t>
+            </w:r>
+            <w:commentRangeEnd w:id="0"/>
+            <w:r>
+              <w:rPr>
+                <w:rStyle w:val="CommentReference"/>
+              </w:rPr>
+              <w:commentReference w:id="0"/>
             </w:r>
           </w:p>
         </w:tc>
@@ -790,7 +798,10 @@
               <w:jc w:val="center"/>
             </w:pPr>
             <w:r>
-              <w:t>Therapy Outcome</w:t>
+              <w:t>Intervention</w:t>
+            </w:r>
+            <w:r>
+              <w:t xml:space="preserve"> Outcome</w:t>
             </w:r>
           </w:p>
         </w:tc>
@@ -853,6 +864,53 @@
     </w:sectPr>
   </w:body>
 </w:document>
+</file>
+
+<file path=word/comments.xml><?xml version="1.0" encoding="utf-8"?>
+<w:comments xmlns:wpc="http://schemas.microsoft.com/office/word/2010/wordprocessingCanvas" xmlns:cx="http://schemas.microsoft.com/office/drawing/2014/chartex" xmlns:cx1="http://schemas.microsoft.com/office/drawing/2015/9/8/chartex" xmlns:cx2="http://schemas.microsoft.com/office/drawing/2015/10/21/chartex" xmlns:cx3="http://schemas.microsoft.com/office/drawing/2016/5/9/chartex" xmlns:cx4="http://schemas.microsoft.com/office/drawing/2016/5/10/chartex" xmlns:cx5="http://schemas.microsoft.com/office/drawing/2016/5/11/chartex" xmlns:cx6="http://schemas.microsoft.com/office/drawing/2016/5/12/chartex" xmlns:cx7="http://schemas.microsoft.com/office/drawing/2016/5/13/chartex" xmlns:cx8="http://schemas.microsoft.com/office/drawing/2016/5/14/chartex" xmlns:mc="http://schemas.openxmlformats.org/markup-compatibility/2006" xmlns:aink="http://schemas.microsoft.com/office/drawing/2016/ink" xmlns:am3d="http://schemas.microsoft.com/office/drawing/2017/model3d" xmlns:o="urn:schemas-microsoft-com:office:office" xmlns:r="http://schemas.openxmlformats.org/officeDocument/2006/relationships" xmlns:m="http://schemas.openxmlformats.org/officeDocument/2006/math" xmlns:v="urn:schemas-microsoft-com:vml" xmlns:wp14="http://schemas.microsoft.com/office/word/2010/wordprocessingDrawing" xmlns:wp="http://schemas.openxmlformats.org/drawingml/2006/wordprocessingDrawing" xmlns:w10="urn:schemas-microsoft-com:office:word" xmlns:w="http://schemas.openxmlformats.org/wordprocessingml/2006/main" xmlns:w14="http://schemas.microsoft.com/office/word/2010/wordml" xmlns:w15="http://schemas.microsoft.com/office/word/2012/wordml" xmlns:w16cex="http://schemas.microsoft.com/office/word/2018/wordml/cex" xmlns:w16cid="http://schemas.microsoft.com/office/word/2016/wordml/cid" xmlns:w16="http://schemas.microsoft.com/office/word/2018/wordml" xmlns:w16se="http://schemas.microsoft.com/office/word/2015/wordml/symex" xmlns:wpg="http://schemas.microsoft.com/office/word/2010/wordprocessingGroup" xmlns:wpi="http://schemas.microsoft.com/office/word/2010/wordprocessingInk" xmlns:wne="http://schemas.microsoft.com/office/word/2006/wordml" xmlns:wps="http://schemas.microsoft.com/office/word/2010/wordprocessingShape" mc:Ignorable="w14 w15 w16se w16cid w16 w16cex wp14">
+  <w:comment w:id="0" w:author="Jim Wright" w:date="2020-12-03T11:11:00Z" w:initials="JW">
+    <w:p>
+      <w:pPr>
+        <w:pStyle w:val="CommentText"/>
+      </w:pPr>
+      <w:r>
+        <w:rPr>
+          <w:rStyle w:val="CommentReference"/>
+        </w:rPr>
+        <w:annotationRef/>
+      </w:r>
+      <w:r>
+        <w:t xml:space="preserve">consider describing this to students  </w:t>
+      </w:r>
+    </w:p>
+  </w:comment>
+</w:comments>
+</file>
+
+<file path=word/commentsExtended.xml><?xml version="1.0" encoding="utf-8"?>
+<w15:commentsEx xmlns:wpc="http://schemas.microsoft.com/office/word/2010/wordprocessingCanvas" xmlns:cx="http://schemas.microsoft.com/office/drawing/2014/chartex" xmlns:cx1="http://schemas.microsoft.com/office/drawing/2015/9/8/chartex" xmlns:cx2="http://schemas.microsoft.com/office/drawing/2015/10/21/chartex" xmlns:cx3="http://schemas.microsoft.com/office/drawing/2016/5/9/chartex" xmlns:cx4="http://schemas.microsoft.com/office/drawing/2016/5/10/chartex" xmlns:cx5="http://schemas.microsoft.com/office/drawing/2016/5/11/chartex" xmlns:cx6="http://schemas.microsoft.com/office/drawing/2016/5/12/chartex" xmlns:cx7="http://schemas.microsoft.com/office/drawing/2016/5/13/chartex" xmlns:cx8="http://schemas.microsoft.com/office/drawing/2016/5/14/chartex" xmlns:mc="http://schemas.openxmlformats.org/markup-compatibility/2006" xmlns:aink="http://schemas.microsoft.com/office/drawing/2016/ink" xmlns:am3d="http://schemas.microsoft.com/office/drawing/2017/model3d" xmlns:o="urn:schemas-microsoft-com:office:office" xmlns:r="http://schemas.openxmlformats.org/officeDocument/2006/relationships" xmlns:m="http://schemas.openxmlformats.org/officeDocument/2006/math" xmlns:v="urn:schemas-microsoft-com:vml" xmlns:wp14="http://schemas.microsoft.com/office/word/2010/wordprocessingDrawing" xmlns:wp="http://schemas.openxmlformats.org/drawingml/2006/wordprocessingDrawing" xmlns:w10="urn:schemas-microsoft-com:office:word" xmlns:w="http://schemas.openxmlformats.org/wordprocessingml/2006/main" xmlns:w14="http://schemas.microsoft.com/office/word/2010/wordml" xmlns:w15="http://schemas.microsoft.com/office/word/2012/wordml" xmlns:w16cex="http://schemas.microsoft.com/office/word/2018/wordml/cex" xmlns:w16cid="http://schemas.microsoft.com/office/word/2016/wordml/cid" xmlns:w16="http://schemas.microsoft.com/office/word/2018/wordml" xmlns:w16se="http://schemas.microsoft.com/office/word/2015/wordml/symex" xmlns:wpg="http://schemas.microsoft.com/office/word/2010/wordprocessingGroup" xmlns:wpi="http://schemas.microsoft.com/office/word/2010/wordprocessingInk" xmlns:wne="http://schemas.microsoft.com/office/word/2006/wordml" xmlns:wps="http://schemas.microsoft.com/office/word/2010/wordprocessingShape" mc:Ignorable="w14 w15 w16se w16cid w16 w16cex wp14">
+  <w15:commentEx w15:paraId="1E7CBD37" w15:done="0"/>
+</w15:commentsEx>
+</file>
+
+<file path=word/commentsExtensible.xml><?xml version="1.0" encoding="utf-8"?>
+<w16cex:commentsExtensible xmlns:wpc="http://schemas.microsoft.com/office/word/2010/wordprocessingCanvas" xmlns:cx="http://schemas.microsoft.com/office/drawing/2014/chartex" xmlns:cx1="http://schemas.microsoft.com/office/drawing/2015/9/8/chartex" xmlns:cx2="http://schemas.microsoft.com/office/drawing/2015/10/21/chartex" xmlns:cx3="http://schemas.microsoft.com/office/drawing/2016/5/9/chartex" xmlns:cx4="http://schemas.microsoft.com/office/drawing/2016/5/10/chartex" xmlns:cx5="http://schemas.microsoft.com/office/drawing/2016/5/11/chartex" xmlns:cx6="http://schemas.microsoft.com/office/drawing/2016/5/12/chartex" xmlns:cx7="http://schemas.microsoft.com/office/drawing/2016/5/13/chartex" xmlns:cx8="http://schemas.microsoft.com/office/drawing/2016/5/14/chartex" xmlns:mc="http://schemas.openxmlformats.org/markup-compatibility/2006" xmlns:aink="http://schemas.microsoft.com/office/drawing/2016/ink" xmlns:am3d="http://schemas.microsoft.com/office/drawing/2017/model3d" xmlns:o="urn:schemas-microsoft-com:office:office" xmlns:r="http://schemas.openxmlformats.org/officeDocument/2006/relationships" xmlns:m="http://schemas.openxmlformats.org/officeDocument/2006/math" xmlns:v="urn:schemas-microsoft-com:vml" xmlns:wp14="http://schemas.microsoft.com/office/word/2010/wordprocessingDrawing" xmlns:wp="http://schemas.openxmlformats.org/drawingml/2006/wordprocessingDrawing" xmlns:w10="urn:schemas-microsoft-com:office:word" xmlns:w="http://schemas.openxmlformats.org/wordprocessingml/2006/main" xmlns:w14="http://schemas.microsoft.com/office/word/2010/wordml" xmlns:w15="http://schemas.microsoft.com/office/word/2012/wordml" xmlns:w16cex="http://schemas.microsoft.com/office/word/2018/wordml/cex" xmlns:w16cid="http://schemas.microsoft.com/office/word/2016/wordml/cid" xmlns:w16="http://schemas.microsoft.com/office/word/2018/wordml" xmlns:w16se="http://schemas.microsoft.com/office/word/2015/wordml/symex" xmlns:wpg="http://schemas.microsoft.com/office/word/2010/wordprocessingGroup" xmlns:wpi="http://schemas.microsoft.com/office/word/2010/wordprocessingInk" xmlns:wne="http://schemas.microsoft.com/office/word/2006/wordml" xmlns:wps="http://schemas.microsoft.com/office/word/2010/wordprocessingShape" mc:Ignorable="w14 w15 w16se w16cid w16 w16cex wp14">
+  <w16cex:commentExtensible w16cex:durableId="2373464F" w16cex:dateUtc="2020-12-03T19:11:00Z"/>
+</w16cex:commentsExtensible>
+</file>
+
+<file path=word/commentsIds.xml><?xml version="1.0" encoding="utf-8"?>
+<w16cid:commentsIds xmlns:wpc="http://schemas.microsoft.com/office/word/2010/wordprocessingCanvas" xmlns:cx="http://schemas.microsoft.com/office/drawing/2014/chartex" xmlns:cx1="http://schemas.microsoft.com/office/drawing/2015/9/8/chartex" xmlns:cx2="http://schemas.microsoft.com/office/drawing/2015/10/21/chartex" xmlns:cx3="http://schemas.microsoft.com/office/drawing/2016/5/9/chartex" xmlns:cx4="http://schemas.microsoft.com/office/drawing/2016/5/10/chartex" xmlns:cx5="http://schemas.microsoft.com/office/drawing/2016/5/11/chartex" xmlns:cx6="http://schemas.microsoft.com/office/drawing/2016/5/12/chartex" xmlns:cx7="http://schemas.microsoft.com/office/drawing/2016/5/13/chartex" xmlns:cx8="http://schemas.microsoft.com/office/drawing/2016/5/14/chartex" xmlns:mc="http://schemas.openxmlformats.org/markup-compatibility/2006" xmlns:aink="http://schemas.microsoft.com/office/drawing/2016/ink" xmlns:am3d="http://schemas.microsoft.com/office/drawing/2017/model3d" xmlns:o="urn:schemas-microsoft-com:office:office" xmlns:r="http://schemas.openxmlformats.org/officeDocument/2006/relationships" xmlns:m="http://schemas.openxmlformats.org/officeDocument/2006/math" xmlns:v="urn:schemas-microsoft-com:vml" xmlns:wp14="http://schemas.microsoft.com/office/word/2010/wordprocessingDrawing" xmlns:wp="http://schemas.openxmlformats.org/drawingml/2006/wordprocessingDrawing" xmlns:w10="urn:schemas-microsoft-com:office:word" xmlns:w="http://schemas.openxmlformats.org/wordprocessingml/2006/main" xmlns:w14="http://schemas.microsoft.com/office/word/2010/wordml" xmlns:w15="http://schemas.microsoft.com/office/word/2012/wordml" xmlns:w16cex="http://schemas.microsoft.com/office/word/2018/wordml/cex" xmlns:w16cid="http://schemas.microsoft.com/office/word/2016/wordml/cid" xmlns:w16="http://schemas.microsoft.com/office/word/2018/wordml" xmlns:w16se="http://schemas.microsoft.com/office/word/2015/wordml/symex" xmlns:wpg="http://schemas.microsoft.com/office/word/2010/wordprocessingGroup" xmlns:wpi="http://schemas.microsoft.com/office/word/2010/wordprocessingInk" xmlns:wne="http://schemas.microsoft.com/office/word/2006/wordml" xmlns:wps="http://schemas.microsoft.com/office/word/2010/wordprocessingShape" mc:Ignorable="w14 w15 w16se w16cid w16 w16cex wp14">
+  <w16cid:commentId w16cid:paraId="1E7CBD37" w16cid:durableId="2373464F"/>
+</w16cid:commentsIds>
+</file>
+
+<file path=word/people.xml><?xml version="1.0" encoding="utf-8"?>
+<w15:people xmlns:wpc="http://schemas.microsoft.com/office/word/2010/wordprocessingCanvas" xmlns:cx="http://schemas.microsoft.com/office/drawing/2014/chartex" xmlns:cx1="http://schemas.microsoft.com/office/drawing/2015/9/8/chartex" xmlns:cx2="http://schemas.microsoft.com/office/drawing/2015/10/21/chartex" xmlns:cx3="http://schemas.microsoft.com/office/drawing/2016/5/9/chartex" xmlns:cx4="http://schemas.microsoft.com/office/drawing/2016/5/10/chartex" xmlns:cx5="http://schemas.microsoft.com/office/drawing/2016/5/11/chartex" xmlns:cx6="http://schemas.microsoft.com/office/drawing/2016/5/12/chartex" xmlns:cx7="http://schemas.microsoft.com/office/drawing/2016/5/13/chartex" xmlns:cx8="http://schemas.microsoft.com/office/drawing/2016/5/14/chartex" xmlns:mc="http://schemas.openxmlformats.org/markup-compatibility/2006" xmlns:aink="http://schemas.microsoft.com/office/drawing/2016/ink" xmlns:am3d="http://schemas.microsoft.com/office/drawing/2017/model3d" xmlns:o="urn:schemas-microsoft-com:office:office" xmlns:r="http://schemas.openxmlformats.org/officeDocument/2006/relationships" xmlns:m="http://schemas.openxmlformats.org/officeDocument/2006/math" xmlns:v="urn:schemas-microsoft-com:vml" xmlns:wp14="http://schemas.microsoft.com/office/word/2010/wordprocessingDrawing" xmlns:wp="http://schemas.openxmlformats.org/drawingml/2006/wordprocessingDrawing" xmlns:w10="urn:schemas-microsoft-com:office:word" xmlns:w="http://schemas.openxmlformats.org/wordprocessingml/2006/main" xmlns:w14="http://schemas.microsoft.com/office/word/2010/wordml" xmlns:w15="http://schemas.microsoft.com/office/word/2012/wordml" xmlns:w16cex="http://schemas.microsoft.com/office/word/2018/wordml/cex" xmlns:w16cid="http://schemas.microsoft.com/office/word/2016/wordml/cid" xmlns:w16="http://schemas.microsoft.com/office/word/2018/wordml" xmlns:w16se="http://schemas.microsoft.com/office/word/2015/wordml/symex" xmlns:wpg="http://schemas.microsoft.com/office/word/2010/wordprocessingGroup" xmlns:wpi="http://schemas.microsoft.com/office/word/2010/wordprocessingInk" xmlns:wne="http://schemas.microsoft.com/office/word/2006/wordml" xmlns:wps="http://schemas.microsoft.com/office/word/2010/wordprocessingShape" mc:Ignorable="w14 w15 w16se w16cid w16 w16cex wp14">
+  <w15:person w15:author="Jim Wright">
+    <w15:presenceInfo w15:providerId="AD" w15:userId="S::jwrigh16@uoregon.edu::c17b559f-c3ac-43c2-997d-070321d3870c"/>
+  </w15:person>
+</w15:people>
 </file>
 
 <file path=word/styles.xml><?xml version="1.0" encoding="utf-8"?>
@@ -1444,6 +1502,98 @@
       </w:tblBorders>
     </w:tblPr>
   </w:style>
+  <w:style w:type="character" w:styleId="CommentReference">
+    <w:name w:val="annotation reference"/>
+    <w:basedOn w:val="DefaultParagraphFont"/>
+    <w:uiPriority w:val="99"/>
+    <w:semiHidden/>
+    <w:unhideWhenUsed/>
+    <w:rsid w:val="00126D73"/>
+    <w:rPr>
+      <w:sz w:val="16"/>
+      <w:szCs w:val="16"/>
+    </w:rPr>
+  </w:style>
+  <w:style w:type="paragraph" w:styleId="CommentText">
+    <w:name w:val="annotation text"/>
+    <w:basedOn w:val="Normal"/>
+    <w:link w:val="CommentTextChar"/>
+    <w:uiPriority w:val="99"/>
+    <w:semiHidden/>
+    <w:unhideWhenUsed/>
+    <w:rsid w:val="00126D73"/>
+    <w:rPr>
+      <w:sz w:val="20"/>
+      <w:szCs w:val="20"/>
+    </w:rPr>
+  </w:style>
+  <w:style w:type="character" w:customStyle="1" w:styleId="CommentTextChar">
+    <w:name w:val="Comment Text Char"/>
+    <w:basedOn w:val="DefaultParagraphFont"/>
+    <w:link w:val="CommentText"/>
+    <w:uiPriority w:val="99"/>
+    <w:semiHidden/>
+    <w:rsid w:val="00126D73"/>
+    <w:rPr>
+      <w:sz w:val="20"/>
+      <w:szCs w:val="20"/>
+    </w:rPr>
+  </w:style>
+  <w:style w:type="paragraph" w:styleId="CommentSubject">
+    <w:name w:val="annotation subject"/>
+    <w:basedOn w:val="CommentText"/>
+    <w:next w:val="CommentText"/>
+    <w:link w:val="CommentSubjectChar"/>
+    <w:uiPriority w:val="99"/>
+    <w:semiHidden/>
+    <w:unhideWhenUsed/>
+    <w:rsid w:val="00126D73"/>
+    <w:rPr>
+      <w:b/>
+      <w:bCs/>
+    </w:rPr>
+  </w:style>
+  <w:style w:type="character" w:customStyle="1" w:styleId="CommentSubjectChar">
+    <w:name w:val="Comment Subject Char"/>
+    <w:basedOn w:val="CommentTextChar"/>
+    <w:link w:val="CommentSubject"/>
+    <w:uiPriority w:val="99"/>
+    <w:semiHidden/>
+    <w:rsid w:val="00126D73"/>
+    <w:rPr>
+      <w:b/>
+      <w:bCs/>
+      <w:sz w:val="20"/>
+      <w:szCs w:val="20"/>
+    </w:rPr>
+  </w:style>
+  <w:style w:type="paragraph" w:styleId="BalloonText">
+    <w:name w:val="Balloon Text"/>
+    <w:basedOn w:val="Normal"/>
+    <w:link w:val="BalloonTextChar"/>
+    <w:uiPriority w:val="99"/>
+    <w:semiHidden/>
+    <w:unhideWhenUsed/>
+    <w:rsid w:val="00126D73"/>
+    <w:rPr>
+      <w:rFonts w:ascii="Times New Roman" w:hAnsi="Times New Roman" w:cs="Times New Roman"/>
+      <w:sz w:val="18"/>
+      <w:szCs w:val="18"/>
+    </w:rPr>
+  </w:style>
+  <w:style w:type="character" w:customStyle="1" w:styleId="BalloonTextChar">
+    <w:name w:val="Balloon Text Char"/>
+    <w:basedOn w:val="DefaultParagraphFont"/>
+    <w:link w:val="BalloonText"/>
+    <w:uiPriority w:val="99"/>
+    <w:semiHidden/>
+    <w:rsid w:val="00126D73"/>
+    <w:rPr>
+      <w:rFonts w:ascii="Times New Roman" w:hAnsi="Times New Roman" w:cs="Times New Roman"/>
+      <w:sz w:val="18"/>
+      <w:szCs w:val="18"/>
+    </w:rPr>
+  </w:style>
 </w:styles>
 </file>
 

</xml_diff>

<commit_message>
changes to weeks 1 and 2
</commit_message>
<xml_diff>
--- a/tools/EBP_table_template.docx
+++ b/tools/EBP_table_template.docx
@@ -494,270 +494,6 @@
     <w:p>
       <w:r>
         <w:lastRenderedPageBreak/>
-        <w:t xml:space="preserve">Table 4 – Research Parameters of Study </w:t>
-      </w:r>
-    </w:p>
-    <w:p/>
-    <w:tbl>
-      <w:tblPr>
-        <w:tblStyle w:val="TableGrid"/>
-        <w:tblW w:w="0" w:type="auto"/>
-        <w:tblLook w:val="04A0" w:firstRow="1" w:lastRow="0" w:firstColumn="1" w:lastColumn="0" w:noHBand="0" w:noVBand="1"/>
-      </w:tblPr>
-      <w:tblGrid>
-        <w:gridCol w:w="3237"/>
-        <w:gridCol w:w="3237"/>
-        <w:gridCol w:w="3238"/>
-        <w:gridCol w:w="3238"/>
-      </w:tblGrid>
-      <w:tr>
-        <w:tc>
-          <w:tcPr>
-            <w:tcW w:w="3237" w:type="dxa"/>
-          </w:tcPr>
-          <w:p>
-            <w:pPr>
-              <w:spacing w:before="120" w:after="120"/>
-              <w:jc w:val="center"/>
-            </w:pPr>
-            <w:r>
-              <w:t>Design</w:t>
-            </w:r>
-          </w:p>
-        </w:tc>
-        <w:tc>
-          <w:tcPr>
-            <w:tcW w:w="3237" w:type="dxa"/>
-          </w:tcPr>
-          <w:p>
-            <w:pPr>
-              <w:spacing w:before="120" w:after="120"/>
-              <w:jc w:val="center"/>
-            </w:pPr>
-            <w:r>
-              <w:t>Level of Evidence</w:t>
-            </w:r>
-          </w:p>
-        </w:tc>
-        <w:tc>
-          <w:tcPr>
-            <w:tcW w:w="3238" w:type="dxa"/>
-          </w:tcPr>
-          <w:p>
-            <w:pPr>
-              <w:spacing w:before="120" w:after="120"/>
-              <w:jc w:val="center"/>
-            </w:pPr>
-            <w:r>
-              <w:t>Threats to Internal Validity</w:t>
-            </w:r>
-          </w:p>
-        </w:tc>
-        <w:tc>
-          <w:tcPr>
-            <w:tcW w:w="3238" w:type="dxa"/>
-          </w:tcPr>
-          <w:p>
-            <w:pPr>
-              <w:spacing w:before="120" w:after="120"/>
-              <w:jc w:val="center"/>
-            </w:pPr>
-            <w:r>
-              <w:t>Threats to External Validity</w:t>
-            </w:r>
-          </w:p>
-        </w:tc>
-      </w:tr>
-      <w:tr>
-        <w:tc>
-          <w:tcPr>
-            <w:tcW w:w="3237" w:type="dxa"/>
-          </w:tcPr>
-          <w:p>
-            <w:pPr>
-              <w:spacing w:before="120" w:after="120"/>
-            </w:pPr>
-          </w:p>
-        </w:tc>
-        <w:tc>
-          <w:tcPr>
-            <w:tcW w:w="3237" w:type="dxa"/>
-          </w:tcPr>
-          <w:p>
-            <w:pPr>
-              <w:spacing w:before="120" w:after="120"/>
-            </w:pPr>
-          </w:p>
-        </w:tc>
-        <w:tc>
-          <w:tcPr>
-            <w:tcW w:w="3238" w:type="dxa"/>
-          </w:tcPr>
-          <w:p>
-            <w:pPr>
-              <w:spacing w:before="120" w:after="120"/>
-            </w:pPr>
-          </w:p>
-        </w:tc>
-        <w:tc>
-          <w:tcPr>
-            <w:tcW w:w="3238" w:type="dxa"/>
-          </w:tcPr>
-          <w:p>
-            <w:pPr>
-              <w:spacing w:before="120" w:after="120"/>
-            </w:pPr>
-          </w:p>
-        </w:tc>
-      </w:tr>
-    </w:tbl>
-    <w:p/>
-    <w:p>
-      <w:r>
-        <w:br w:type="page"/>
-      </w:r>
-    </w:p>
-    <w:p>
-      <w:r>
-        <w:lastRenderedPageBreak/>
-        <w:t xml:space="preserve">Table 5 – Outcome Measurements of Study </w:t>
-      </w:r>
-    </w:p>
-    <w:p/>
-    <w:tbl>
-      <w:tblPr>
-        <w:tblStyle w:val="TableGrid"/>
-        <w:tblW w:w="0" w:type="auto"/>
-        <w:tblLook w:val="04A0" w:firstRow="1" w:lastRow="0" w:firstColumn="1" w:lastColumn="0" w:noHBand="0" w:noVBand="1"/>
-      </w:tblPr>
-      <w:tblGrid>
-        <w:gridCol w:w="3237"/>
-        <w:gridCol w:w="3237"/>
-        <w:gridCol w:w="3238"/>
-        <w:gridCol w:w="3238"/>
-      </w:tblGrid>
-      <w:tr>
-        <w:tc>
-          <w:tcPr>
-            <w:tcW w:w="3237" w:type="dxa"/>
-            <w:vAlign w:val="center"/>
-          </w:tcPr>
-          <w:p>
-            <w:pPr>
-              <w:spacing w:before="120" w:after="120"/>
-              <w:jc w:val="center"/>
-            </w:pPr>
-            <w:r>
-              <w:t>Measurement(s)</w:t>
-            </w:r>
-          </w:p>
-        </w:tc>
-        <w:tc>
-          <w:tcPr>
-            <w:tcW w:w="3237" w:type="dxa"/>
-            <w:vAlign w:val="center"/>
-          </w:tcPr>
-          <w:p>
-            <w:pPr>
-              <w:spacing w:before="120" w:after="120"/>
-              <w:jc w:val="center"/>
-            </w:pPr>
-            <w:r>
-              <w:t>Formal or Informal (indicate which one)</w:t>
-            </w:r>
-          </w:p>
-        </w:tc>
-        <w:tc>
-          <w:tcPr>
-            <w:tcW w:w="3238" w:type="dxa"/>
-            <w:vAlign w:val="center"/>
-          </w:tcPr>
-          <w:p>
-            <w:pPr>
-              <w:spacing w:before="120" w:after="120"/>
-              <w:jc w:val="center"/>
-            </w:pPr>
-            <w:commentRangeStart w:id="0"/>
-            <w:r>
-              <w:t>Validity of Primary Measurement(s)</w:t>
-            </w:r>
-          </w:p>
-        </w:tc>
-        <w:tc>
-          <w:tcPr>
-            <w:tcW w:w="3238" w:type="dxa"/>
-            <w:vAlign w:val="center"/>
-          </w:tcPr>
-          <w:p>
-            <w:pPr>
-              <w:spacing w:before="120" w:after="120"/>
-              <w:jc w:val="center"/>
-            </w:pPr>
-            <w:r>
-              <w:t>Reliability of Primary Measurement(s)</w:t>
-            </w:r>
-            <w:commentRangeEnd w:id="0"/>
-            <w:r>
-              <w:rPr>
-                <w:rStyle w:val="CommentReference"/>
-              </w:rPr>
-              <w:commentReference w:id="0"/>
-            </w:r>
-          </w:p>
-        </w:tc>
-      </w:tr>
-      <w:tr>
-        <w:tc>
-          <w:tcPr>
-            <w:tcW w:w="3237" w:type="dxa"/>
-          </w:tcPr>
-          <w:p>
-            <w:pPr>
-              <w:spacing w:before="120" w:after="120"/>
-            </w:pPr>
-          </w:p>
-        </w:tc>
-        <w:tc>
-          <w:tcPr>
-            <w:tcW w:w="3237" w:type="dxa"/>
-          </w:tcPr>
-          <w:p>
-            <w:pPr>
-              <w:spacing w:before="120" w:after="120"/>
-            </w:pPr>
-          </w:p>
-        </w:tc>
-        <w:tc>
-          <w:tcPr>
-            <w:tcW w:w="3238" w:type="dxa"/>
-          </w:tcPr>
-          <w:p>
-            <w:pPr>
-              <w:spacing w:before="120" w:after="120"/>
-            </w:pPr>
-          </w:p>
-        </w:tc>
-        <w:tc>
-          <w:tcPr>
-            <w:tcW w:w="3238" w:type="dxa"/>
-          </w:tcPr>
-          <w:p>
-            <w:pPr>
-              <w:spacing w:before="120" w:after="120"/>
-            </w:pPr>
-          </w:p>
-        </w:tc>
-      </w:tr>
-    </w:tbl>
-    <w:p/>
-    <w:p>
-      <w:r>
-        <w:br w:type="page"/>
-      </w:r>
-    </w:p>
-    <w:p>
-      <w:r>
-        <w:lastRenderedPageBreak/>
         <w:t xml:space="preserve">Table 6 – Generalization Findings </w:t>
       </w:r>
     </w:p>
@@ -864,53 +600,6 @@
     </w:sectPr>
   </w:body>
 </w:document>
-</file>
-
-<file path=word/comments.xml><?xml version="1.0" encoding="utf-8"?>
-<w:comments xmlns:wpc="http://schemas.microsoft.com/office/word/2010/wordprocessingCanvas" xmlns:cx="http://schemas.microsoft.com/office/drawing/2014/chartex" xmlns:cx1="http://schemas.microsoft.com/office/drawing/2015/9/8/chartex" xmlns:cx2="http://schemas.microsoft.com/office/drawing/2015/10/21/chartex" xmlns:cx3="http://schemas.microsoft.com/office/drawing/2016/5/9/chartex" xmlns:cx4="http://schemas.microsoft.com/office/drawing/2016/5/10/chartex" xmlns:cx5="http://schemas.microsoft.com/office/drawing/2016/5/11/chartex" xmlns:cx6="http://schemas.microsoft.com/office/drawing/2016/5/12/chartex" xmlns:cx7="http://schemas.microsoft.com/office/drawing/2016/5/13/chartex" xmlns:cx8="http://schemas.microsoft.com/office/drawing/2016/5/14/chartex" xmlns:mc="http://schemas.openxmlformats.org/markup-compatibility/2006" xmlns:aink="http://schemas.microsoft.com/office/drawing/2016/ink" xmlns:am3d="http://schemas.microsoft.com/office/drawing/2017/model3d" xmlns:o="urn:schemas-microsoft-com:office:office" xmlns:r="http://schemas.openxmlformats.org/officeDocument/2006/relationships" xmlns:m="http://schemas.openxmlformats.org/officeDocument/2006/math" xmlns:v="urn:schemas-microsoft-com:vml" xmlns:wp14="http://schemas.microsoft.com/office/word/2010/wordprocessingDrawing" xmlns:wp="http://schemas.openxmlformats.org/drawingml/2006/wordprocessingDrawing" xmlns:w10="urn:schemas-microsoft-com:office:word" xmlns:w="http://schemas.openxmlformats.org/wordprocessingml/2006/main" xmlns:w14="http://schemas.microsoft.com/office/word/2010/wordml" xmlns:w15="http://schemas.microsoft.com/office/word/2012/wordml" xmlns:w16cex="http://schemas.microsoft.com/office/word/2018/wordml/cex" xmlns:w16cid="http://schemas.microsoft.com/office/word/2016/wordml/cid" xmlns:w16="http://schemas.microsoft.com/office/word/2018/wordml" xmlns:w16se="http://schemas.microsoft.com/office/word/2015/wordml/symex" xmlns:wpg="http://schemas.microsoft.com/office/word/2010/wordprocessingGroup" xmlns:wpi="http://schemas.microsoft.com/office/word/2010/wordprocessingInk" xmlns:wne="http://schemas.microsoft.com/office/word/2006/wordml" xmlns:wps="http://schemas.microsoft.com/office/word/2010/wordprocessingShape" mc:Ignorable="w14 w15 w16se w16cid w16 w16cex wp14">
-  <w:comment w:id="0" w:author="Jim Wright" w:date="2020-12-03T11:11:00Z" w:initials="JW">
-    <w:p>
-      <w:pPr>
-        <w:pStyle w:val="CommentText"/>
-      </w:pPr>
-      <w:r>
-        <w:rPr>
-          <w:rStyle w:val="CommentReference"/>
-        </w:rPr>
-        <w:annotationRef/>
-      </w:r>
-      <w:r>
-        <w:t xml:space="preserve">consider describing this to students  </w:t>
-      </w:r>
-    </w:p>
-  </w:comment>
-</w:comments>
-</file>
-
-<file path=word/commentsExtended.xml><?xml version="1.0" encoding="utf-8"?>
-<w15:commentsEx xmlns:wpc="http://schemas.microsoft.com/office/word/2010/wordprocessingCanvas" xmlns:cx="http://schemas.microsoft.com/office/drawing/2014/chartex" xmlns:cx1="http://schemas.microsoft.com/office/drawing/2015/9/8/chartex" xmlns:cx2="http://schemas.microsoft.com/office/drawing/2015/10/21/chartex" xmlns:cx3="http://schemas.microsoft.com/office/drawing/2016/5/9/chartex" xmlns:cx4="http://schemas.microsoft.com/office/drawing/2016/5/10/chartex" xmlns:cx5="http://schemas.microsoft.com/office/drawing/2016/5/11/chartex" xmlns:cx6="http://schemas.microsoft.com/office/drawing/2016/5/12/chartex" xmlns:cx7="http://schemas.microsoft.com/office/drawing/2016/5/13/chartex" xmlns:cx8="http://schemas.microsoft.com/office/drawing/2016/5/14/chartex" xmlns:mc="http://schemas.openxmlformats.org/markup-compatibility/2006" xmlns:aink="http://schemas.microsoft.com/office/drawing/2016/ink" xmlns:am3d="http://schemas.microsoft.com/office/drawing/2017/model3d" xmlns:o="urn:schemas-microsoft-com:office:office" xmlns:r="http://schemas.openxmlformats.org/officeDocument/2006/relationships" xmlns:m="http://schemas.openxmlformats.org/officeDocument/2006/math" xmlns:v="urn:schemas-microsoft-com:vml" xmlns:wp14="http://schemas.microsoft.com/office/word/2010/wordprocessingDrawing" xmlns:wp="http://schemas.openxmlformats.org/drawingml/2006/wordprocessingDrawing" xmlns:w10="urn:schemas-microsoft-com:office:word" xmlns:w="http://schemas.openxmlformats.org/wordprocessingml/2006/main" xmlns:w14="http://schemas.microsoft.com/office/word/2010/wordml" xmlns:w15="http://schemas.microsoft.com/office/word/2012/wordml" xmlns:w16cex="http://schemas.microsoft.com/office/word/2018/wordml/cex" xmlns:w16cid="http://schemas.microsoft.com/office/word/2016/wordml/cid" xmlns:w16="http://schemas.microsoft.com/office/word/2018/wordml" xmlns:w16se="http://schemas.microsoft.com/office/word/2015/wordml/symex" xmlns:wpg="http://schemas.microsoft.com/office/word/2010/wordprocessingGroup" xmlns:wpi="http://schemas.microsoft.com/office/word/2010/wordprocessingInk" xmlns:wne="http://schemas.microsoft.com/office/word/2006/wordml" xmlns:wps="http://schemas.microsoft.com/office/word/2010/wordprocessingShape" mc:Ignorable="w14 w15 w16se w16cid w16 w16cex wp14">
-  <w15:commentEx w15:paraId="1E7CBD37" w15:done="0"/>
-</w15:commentsEx>
-</file>
-
-<file path=word/commentsExtensible.xml><?xml version="1.0" encoding="utf-8"?>
-<w16cex:commentsExtensible xmlns:wpc="http://schemas.microsoft.com/office/word/2010/wordprocessingCanvas" xmlns:cx="http://schemas.microsoft.com/office/drawing/2014/chartex" xmlns:cx1="http://schemas.microsoft.com/office/drawing/2015/9/8/chartex" xmlns:cx2="http://schemas.microsoft.com/office/drawing/2015/10/21/chartex" xmlns:cx3="http://schemas.microsoft.com/office/drawing/2016/5/9/chartex" xmlns:cx4="http://schemas.microsoft.com/office/drawing/2016/5/10/chartex" xmlns:cx5="http://schemas.microsoft.com/office/drawing/2016/5/11/chartex" xmlns:cx6="http://schemas.microsoft.com/office/drawing/2016/5/12/chartex" xmlns:cx7="http://schemas.microsoft.com/office/drawing/2016/5/13/chartex" xmlns:cx8="http://schemas.microsoft.com/office/drawing/2016/5/14/chartex" xmlns:mc="http://schemas.openxmlformats.org/markup-compatibility/2006" xmlns:aink="http://schemas.microsoft.com/office/drawing/2016/ink" xmlns:am3d="http://schemas.microsoft.com/office/drawing/2017/model3d" xmlns:o="urn:schemas-microsoft-com:office:office" xmlns:r="http://schemas.openxmlformats.org/officeDocument/2006/relationships" xmlns:m="http://schemas.openxmlformats.org/officeDocument/2006/math" xmlns:v="urn:schemas-microsoft-com:vml" xmlns:wp14="http://schemas.microsoft.com/office/word/2010/wordprocessingDrawing" xmlns:wp="http://schemas.openxmlformats.org/drawingml/2006/wordprocessingDrawing" xmlns:w10="urn:schemas-microsoft-com:office:word" xmlns:w="http://schemas.openxmlformats.org/wordprocessingml/2006/main" xmlns:w14="http://schemas.microsoft.com/office/word/2010/wordml" xmlns:w15="http://schemas.microsoft.com/office/word/2012/wordml" xmlns:w16cex="http://schemas.microsoft.com/office/word/2018/wordml/cex" xmlns:w16cid="http://schemas.microsoft.com/office/word/2016/wordml/cid" xmlns:w16="http://schemas.microsoft.com/office/word/2018/wordml" xmlns:w16se="http://schemas.microsoft.com/office/word/2015/wordml/symex" xmlns:wpg="http://schemas.microsoft.com/office/word/2010/wordprocessingGroup" xmlns:wpi="http://schemas.microsoft.com/office/word/2010/wordprocessingInk" xmlns:wne="http://schemas.microsoft.com/office/word/2006/wordml" xmlns:wps="http://schemas.microsoft.com/office/word/2010/wordprocessingShape" mc:Ignorable="w14 w15 w16se w16cid w16 w16cex wp14">
-  <w16cex:commentExtensible w16cex:durableId="2373464F" w16cex:dateUtc="2020-12-03T19:11:00Z"/>
-</w16cex:commentsExtensible>
-</file>
-
-<file path=word/commentsIds.xml><?xml version="1.0" encoding="utf-8"?>
-<w16cid:commentsIds xmlns:wpc="http://schemas.microsoft.com/office/word/2010/wordprocessingCanvas" xmlns:cx="http://schemas.microsoft.com/office/drawing/2014/chartex" xmlns:cx1="http://schemas.microsoft.com/office/drawing/2015/9/8/chartex" xmlns:cx2="http://schemas.microsoft.com/office/drawing/2015/10/21/chartex" xmlns:cx3="http://schemas.microsoft.com/office/drawing/2016/5/9/chartex" xmlns:cx4="http://schemas.microsoft.com/office/drawing/2016/5/10/chartex" xmlns:cx5="http://schemas.microsoft.com/office/drawing/2016/5/11/chartex" xmlns:cx6="http://schemas.microsoft.com/office/drawing/2016/5/12/chartex" xmlns:cx7="http://schemas.microsoft.com/office/drawing/2016/5/13/chartex" xmlns:cx8="http://schemas.microsoft.com/office/drawing/2016/5/14/chartex" xmlns:mc="http://schemas.openxmlformats.org/markup-compatibility/2006" xmlns:aink="http://schemas.microsoft.com/office/drawing/2016/ink" xmlns:am3d="http://schemas.microsoft.com/office/drawing/2017/model3d" xmlns:o="urn:schemas-microsoft-com:office:office" xmlns:r="http://schemas.openxmlformats.org/officeDocument/2006/relationships" xmlns:m="http://schemas.openxmlformats.org/officeDocument/2006/math" xmlns:v="urn:schemas-microsoft-com:vml" xmlns:wp14="http://schemas.microsoft.com/office/word/2010/wordprocessingDrawing" xmlns:wp="http://schemas.openxmlformats.org/drawingml/2006/wordprocessingDrawing" xmlns:w10="urn:schemas-microsoft-com:office:word" xmlns:w="http://schemas.openxmlformats.org/wordprocessingml/2006/main" xmlns:w14="http://schemas.microsoft.com/office/word/2010/wordml" xmlns:w15="http://schemas.microsoft.com/office/word/2012/wordml" xmlns:w16cex="http://schemas.microsoft.com/office/word/2018/wordml/cex" xmlns:w16cid="http://schemas.microsoft.com/office/word/2016/wordml/cid" xmlns:w16="http://schemas.microsoft.com/office/word/2018/wordml" xmlns:w16se="http://schemas.microsoft.com/office/word/2015/wordml/symex" xmlns:wpg="http://schemas.microsoft.com/office/word/2010/wordprocessingGroup" xmlns:wpi="http://schemas.microsoft.com/office/word/2010/wordprocessingInk" xmlns:wne="http://schemas.microsoft.com/office/word/2006/wordml" xmlns:wps="http://schemas.microsoft.com/office/word/2010/wordprocessingShape" mc:Ignorable="w14 w15 w16se w16cid w16 w16cex wp14">
-  <w16cid:commentId w16cid:paraId="1E7CBD37" w16cid:durableId="2373464F"/>
-</w16cid:commentsIds>
-</file>
-
-<file path=word/people.xml><?xml version="1.0" encoding="utf-8"?>
-<w15:people xmlns:wpc="http://schemas.microsoft.com/office/word/2010/wordprocessingCanvas" xmlns:cx="http://schemas.microsoft.com/office/drawing/2014/chartex" xmlns:cx1="http://schemas.microsoft.com/office/drawing/2015/9/8/chartex" xmlns:cx2="http://schemas.microsoft.com/office/drawing/2015/10/21/chartex" xmlns:cx3="http://schemas.microsoft.com/office/drawing/2016/5/9/chartex" xmlns:cx4="http://schemas.microsoft.com/office/drawing/2016/5/10/chartex" xmlns:cx5="http://schemas.microsoft.com/office/drawing/2016/5/11/chartex" xmlns:cx6="http://schemas.microsoft.com/office/drawing/2016/5/12/chartex" xmlns:cx7="http://schemas.microsoft.com/office/drawing/2016/5/13/chartex" xmlns:cx8="http://schemas.microsoft.com/office/drawing/2016/5/14/chartex" xmlns:mc="http://schemas.openxmlformats.org/markup-compatibility/2006" xmlns:aink="http://schemas.microsoft.com/office/drawing/2016/ink" xmlns:am3d="http://schemas.microsoft.com/office/drawing/2017/model3d" xmlns:o="urn:schemas-microsoft-com:office:office" xmlns:r="http://schemas.openxmlformats.org/officeDocument/2006/relationships" xmlns:m="http://schemas.openxmlformats.org/officeDocument/2006/math" xmlns:v="urn:schemas-microsoft-com:vml" xmlns:wp14="http://schemas.microsoft.com/office/word/2010/wordprocessingDrawing" xmlns:wp="http://schemas.openxmlformats.org/drawingml/2006/wordprocessingDrawing" xmlns:w10="urn:schemas-microsoft-com:office:word" xmlns:w="http://schemas.openxmlformats.org/wordprocessingml/2006/main" xmlns:w14="http://schemas.microsoft.com/office/word/2010/wordml" xmlns:w15="http://schemas.microsoft.com/office/word/2012/wordml" xmlns:w16cex="http://schemas.microsoft.com/office/word/2018/wordml/cex" xmlns:w16cid="http://schemas.microsoft.com/office/word/2016/wordml/cid" xmlns:w16="http://schemas.microsoft.com/office/word/2018/wordml" xmlns:w16se="http://schemas.microsoft.com/office/word/2015/wordml/symex" xmlns:wpg="http://schemas.microsoft.com/office/word/2010/wordprocessingGroup" xmlns:wpi="http://schemas.microsoft.com/office/word/2010/wordprocessingInk" xmlns:wne="http://schemas.microsoft.com/office/word/2006/wordml" xmlns:wps="http://schemas.microsoft.com/office/word/2010/wordprocessingShape" mc:Ignorable="w14 w15 w16se w16cid w16 w16cex wp14">
-  <w15:person w15:author="Jim Wright">
-    <w15:presenceInfo w15:providerId="AD" w15:userId="S::jwrigh16@uoregon.edu::c17b559f-c3ac-43c2-997d-070321d3870c"/>
-  </w15:person>
-</w15:people>
 </file>
 
 <file path=word/styles.xml><?xml version="1.0" encoding="utf-8"?>

</xml_diff>